<commit_message>
premissas redundantes na nova variavel
</commit_message>
<xml_diff>
--- a/Introdução.docx
+++ b/Introdução.docx
@@ -312,15 +312,7 @@
         <w:t xml:space="preserve">A base de dados utilizada está disponível </w:t>
       </w:r>
       <w:r>
-        <w:t xml:space="preserve">no </w:t>
-      </w:r>
-      <w:proofErr w:type="spellStart"/>
-      <w:r>
-        <w:t>Kaggle</w:t>
-      </w:r>
-      <w:proofErr w:type="spellEnd"/>
-      <w:r>
-        <w:t xml:space="preserve"> (</w:t>
+        <w:t>no Kaggle (</w:t>
       </w:r>
       <w:hyperlink r:id="rId9" w:history="1">
         <w:r>
@@ -364,35 +356,7 @@
         <w:rPr>
           <w:highlight w:val="yellow"/>
         </w:rPr>
-        <w:t xml:space="preserve"> “</w:t>
-      </w:r>
-      <w:proofErr w:type="spellStart"/>
-      <w:r>
-        <w:rPr>
-          <w:highlight w:val="yellow"/>
-        </w:rPr>
-        <w:t>Pima</w:t>
-      </w:r>
-      <w:proofErr w:type="spellEnd"/>
-      <w:r>
-        <w:rPr>
-          <w:highlight w:val="yellow"/>
-        </w:rPr>
-        <w:t xml:space="preserve"> </w:t>
-      </w:r>
-      <w:proofErr w:type="spellStart"/>
-      <w:r>
-        <w:rPr>
-          <w:highlight w:val="yellow"/>
-        </w:rPr>
-        <w:t>Indian</w:t>
-      </w:r>
-      <w:proofErr w:type="spellEnd"/>
-      <w:r>
-        <w:rPr>
-          <w:highlight w:val="yellow"/>
-        </w:rPr>
-        <w:t>”.</w:t>
+        <w:t xml:space="preserve"> “Pima Indian”.</w:t>
       </w:r>
     </w:p>
     <w:p>
@@ -433,27 +397,9 @@
         </w:numPr>
         <w:jc w:val="both"/>
       </w:pPr>
-      <w:proofErr w:type="spellStart"/>
-      <w:r>
-        <w:t>Number</w:t>
-      </w:r>
-      <w:proofErr w:type="spellEnd"/>
-      <w:r>
-        <w:t xml:space="preserve"> </w:t>
-      </w:r>
-      <w:proofErr w:type="spellStart"/>
-      <w:r>
-        <w:t>of</w:t>
-      </w:r>
-      <w:proofErr w:type="spellEnd"/>
-      <w:r>
-        <w:t xml:space="preserve"> times </w:t>
-      </w:r>
-      <w:proofErr w:type="spellStart"/>
-      <w:r>
-        <w:t>pregnant</w:t>
-      </w:r>
-      <w:proofErr w:type="spellEnd"/>
+      <w:r>
+        <w:t>Number of times pregnant</w:t>
+      </w:r>
       <w:r>
         <w:t>:</w:t>
       </w:r>
@@ -491,45 +437,8 @@
         <w:jc w:val="both"/>
       </w:pPr>
       <w:r>
-        <w:t xml:space="preserve">Plasma glucose </w:t>
-      </w:r>
-      <w:proofErr w:type="spellStart"/>
-      <w:r>
-        <w:t>concentration</w:t>
-      </w:r>
-      <w:proofErr w:type="spellEnd"/>
-      <w:r>
-        <w:t xml:space="preserve"> a 2 </w:t>
-      </w:r>
-      <w:proofErr w:type="spellStart"/>
-      <w:r>
-        <w:t>hours</w:t>
-      </w:r>
-      <w:proofErr w:type="spellEnd"/>
-      <w:r>
-        <w:t xml:space="preserve"> in </w:t>
-      </w:r>
-      <w:proofErr w:type="spellStart"/>
-      <w:r>
-        <w:t>an</w:t>
-      </w:r>
-      <w:proofErr w:type="spellEnd"/>
-      <w:r>
-        <w:t xml:space="preserve"> oral glucose </w:t>
-      </w:r>
-      <w:proofErr w:type="spellStart"/>
-      <w:r>
-        <w:t>tolerance</w:t>
-      </w:r>
-      <w:proofErr w:type="spellEnd"/>
-      <w:r>
-        <w:t xml:space="preserve"> </w:t>
-      </w:r>
-      <w:proofErr w:type="spellStart"/>
-      <w:r>
-        <w:t>test</w:t>
-      </w:r>
-      <w:proofErr w:type="spellEnd"/>
+        <w:t>Plasma glucose concentration a 2 hours in an oral glucose tolerance test</w:t>
+      </w:r>
       <w:r>
         <w:t>:</w:t>
       </w:r>
@@ -566,21 +475,8 @@
         </w:numPr>
         <w:jc w:val="both"/>
       </w:pPr>
-      <w:proofErr w:type="spellStart"/>
-      <w:r>
-        <w:t>Glycemia</w:t>
-      </w:r>
-      <w:proofErr w:type="spellEnd"/>
-      <w:r>
-        <w:t xml:space="preserve"> </w:t>
-      </w:r>
-      <w:proofErr w:type="spellStart"/>
-      <w:r>
-        <w:t>Values</w:t>
-      </w:r>
-      <w:proofErr w:type="spellEnd"/>
-      <w:r>
-        <w:t>:</w:t>
+      <w:r>
+        <w:t>Glycemia Values:</w:t>
       </w:r>
     </w:p>
     <w:p>
@@ -600,29 +496,8 @@
         </w:numPr>
         <w:jc w:val="both"/>
       </w:pPr>
-      <w:proofErr w:type="spellStart"/>
-      <w:r>
-        <w:t>Diastolic</w:t>
-      </w:r>
-      <w:proofErr w:type="spellEnd"/>
-      <w:r>
-        <w:t xml:space="preserve"> </w:t>
-      </w:r>
-      <w:proofErr w:type="spellStart"/>
-      <w:r>
-        <w:t>blood</w:t>
-      </w:r>
-      <w:proofErr w:type="spellEnd"/>
-      <w:r>
-        <w:t xml:space="preserve"> </w:t>
-      </w:r>
-      <w:proofErr w:type="spellStart"/>
-      <w:r>
-        <w:t>pressure</w:t>
-      </w:r>
-      <w:proofErr w:type="spellEnd"/>
-      <w:r>
-        <w:t xml:space="preserve"> (mm Hg)</w:t>
+      <w:r>
+        <w:t>Diastolic blood pressure (mm Hg)</w:t>
       </w:r>
     </w:p>
     <w:p>
@@ -643,29 +518,8 @@
         <w:jc w:val="both"/>
       </w:pPr>
       <w:commentRangeStart w:id="1"/>
-      <w:proofErr w:type="spellStart"/>
-      <w:r>
-        <w:t>Triceps</w:t>
-      </w:r>
-      <w:proofErr w:type="spellEnd"/>
-      <w:r>
-        <w:t xml:space="preserve"> skin </w:t>
-      </w:r>
-      <w:proofErr w:type="spellStart"/>
-      <w:r>
-        <w:t>fold</w:t>
-      </w:r>
-      <w:proofErr w:type="spellEnd"/>
-      <w:r>
-        <w:t xml:space="preserve"> </w:t>
-      </w:r>
-      <w:proofErr w:type="spellStart"/>
-      <w:r>
-        <w:t>thickness</w:t>
-      </w:r>
-      <w:proofErr w:type="spellEnd"/>
-      <w:r>
-        <w:t xml:space="preserve"> (mm)</w:t>
+      <w:r>
+        <w:t>Triceps skin fold thickness (mm)</w:t>
       </w:r>
       <w:commentRangeEnd w:id="1"/>
       <w:r>
@@ -699,15 +553,7 @@
         <w:t>e</w:t>
       </w:r>
       <w:r>
-        <w:t xml:space="preserve"> pele do </w:t>
-      </w:r>
-      <w:proofErr w:type="spellStart"/>
-      <w:r>
-        <w:t>tricep</w:t>
-      </w:r>
-      <w:proofErr w:type="spellEnd"/>
-      <w:r>
-        <w:t xml:space="preserve"> é o</w:t>
+        <w:t xml:space="preserve"> pele do tricep é o</w:t>
       </w:r>
       <w:r>
         <w:t xml:space="preserve">utra maneira de </w:t>
@@ -732,23 +578,7 @@
         <w:jc w:val="both"/>
       </w:pPr>
       <w:r>
-        <w:t xml:space="preserve">2-Hour </w:t>
-      </w:r>
-      <w:proofErr w:type="spellStart"/>
-      <w:r>
-        <w:t>serum</w:t>
-      </w:r>
-      <w:proofErr w:type="spellEnd"/>
-      <w:r>
-        <w:t xml:space="preserve"> </w:t>
-      </w:r>
-      <w:proofErr w:type="spellStart"/>
-      <w:r>
-        <w:t>insulin</w:t>
-      </w:r>
-      <w:proofErr w:type="spellEnd"/>
-      <w:r>
-        <w:t xml:space="preserve"> (mu U/ml)</w:t>
+        <w:t>2-Hour serum insulin (mu U/ml)</w:t>
       </w:r>
     </w:p>
     <w:p>
@@ -778,31 +608,7 @@
         <w:jc w:val="both"/>
       </w:pPr>
       <w:r>
-        <w:t xml:space="preserve">Body </w:t>
-      </w:r>
-      <w:proofErr w:type="spellStart"/>
-      <w:r>
-        <w:t>mass</w:t>
-      </w:r>
-      <w:proofErr w:type="spellEnd"/>
-      <w:r>
-        <w:t xml:space="preserve"> index (</w:t>
-      </w:r>
-      <w:proofErr w:type="spellStart"/>
-      <w:r>
-        <w:t>weight</w:t>
-      </w:r>
-      <w:proofErr w:type="spellEnd"/>
-      <w:r>
-        <w:t xml:space="preserve"> in kg/(</w:t>
-      </w:r>
-      <w:proofErr w:type="spellStart"/>
-      <w:r>
-        <w:t>height</w:t>
-      </w:r>
-      <w:proofErr w:type="spellEnd"/>
-      <w:r>
-        <w:t xml:space="preserve"> in m)^2)</w:t>
+        <w:t>Body mass index (weight in kg/(height in m)^2)</w:t>
       </w:r>
       <w:r>
         <w:t>:</w:t>
@@ -826,13 +632,8 @@
         <w:jc w:val="both"/>
       </w:pPr>
       <w:r>
-        <w:t xml:space="preserve">Diabetes pedigree </w:t>
-      </w:r>
-      <w:proofErr w:type="spellStart"/>
-      <w:r>
-        <w:t>function</w:t>
-      </w:r>
-      <w:proofErr w:type="spellEnd"/>
+        <w:t>Diabetes pedigree function</w:t>
+      </w:r>
       <w:r>
         <w:t>:</w:t>
       </w:r>
@@ -855,15 +656,7 @@
         <w:jc w:val="both"/>
       </w:pPr>
       <w:r>
-        <w:t>Age (</w:t>
-      </w:r>
-      <w:proofErr w:type="spellStart"/>
-      <w:r>
-        <w:t>years</w:t>
-      </w:r>
-      <w:proofErr w:type="spellEnd"/>
-      <w:r>
-        <w:t>)</w:t>
+        <w:t>Age (years)</w:t>
       </w:r>
       <w:r>
         <w:t>:</w:t>
@@ -904,29 +697,11 @@
         </w:numPr>
         <w:jc w:val="both"/>
       </w:pPr>
-      <w:proofErr w:type="spellStart"/>
-      <w:r>
-        <w:t>Class</w:t>
-      </w:r>
-      <w:proofErr w:type="spellEnd"/>
-      <w:r>
-        <w:t xml:space="preserve"> </w:t>
-      </w:r>
-      <w:proofErr w:type="spellStart"/>
-      <w:r>
-        <w:t>variable</w:t>
-      </w:r>
-      <w:proofErr w:type="spellEnd"/>
-      <w:r>
-        <w:t xml:space="preserve"> (0 </w:t>
-      </w:r>
-      <w:proofErr w:type="spellStart"/>
-      <w:r>
-        <w:t>or</w:t>
-      </w:r>
-      <w:proofErr w:type="spellEnd"/>
-      <w:r>
-        <w:t xml:space="preserve"> 1)</w:t>
+      <w:r>
+        <w:t>Outcome</w:t>
+      </w:r>
+      <w:r>
+        <w:t xml:space="preserve"> (0 or 1)</w:t>
       </w:r>
       <w:r>
         <w:t xml:space="preserve">: </w:t>
@@ -971,15 +746,7 @@
         <w:t xml:space="preserve">as variáveis </w:t>
       </w:r>
       <w:r>
-        <w:t xml:space="preserve">e as respetivas correlações com o </w:t>
-      </w:r>
-      <w:proofErr w:type="spellStart"/>
-      <w:r>
-        <w:t>outcome</w:t>
-      </w:r>
-      <w:proofErr w:type="spellEnd"/>
-      <w:r>
-        <w:t xml:space="preserve"> de doença, através de </w:t>
+        <w:t xml:space="preserve">e as respetivas correlações com o outcome de doença, através de </w:t>
       </w:r>
       <w:r>
         <w:t>análise de dados com o software Python</w:t>

</xml_diff>